<commit_message>
system architecture review added
</commit_message>
<xml_diff>
--- a/Docs/task03/Review of Team Yellow.docx
+++ b/Docs/task03/Review of Team Yellow.docx
@@ -1,6 +1,6 @@
 
 <file path=word/document.xml><?xml version="1.0" encoding="utf-8"?>
-<w:document xmlns:wpc="http://schemas.microsoft.com/office/word/2010/wordprocessingCanvas" xmlns:cx="http://schemas.microsoft.com/office/drawing/2014/chartex" xmlns:cx1="http://schemas.microsoft.com/office/drawing/2015/9/8/chartex" xmlns:mc="http://schemas.openxmlformats.org/markup-compatibility/2006" xmlns:o="urn:schemas-microsoft-com:office:office" xmlns:r="http://schemas.openxmlformats.org/officeDocument/2006/relationships" xmlns:m="http://schemas.openxmlformats.org/officeDocument/2006/math" xmlns:v="urn:schemas-microsoft-com:vml" xmlns:wp14="http://schemas.microsoft.com/office/word/2010/wordprocessingDrawing" xmlns:wp="http://schemas.openxmlformats.org/drawingml/2006/wordprocessingDrawing" xmlns:w10="urn:schemas-microsoft-com:office:word" xmlns:w="http://schemas.openxmlformats.org/wordprocessingml/2006/main" xmlns:w14="http://schemas.microsoft.com/office/word/2010/wordml" xmlns:w15="http://schemas.microsoft.com/office/word/2012/wordml" xmlns:w16se="http://schemas.microsoft.com/office/word/2015/wordml/symex" xmlns:wpg="http://schemas.microsoft.com/office/word/2010/wordprocessingGroup" xmlns:wpi="http://schemas.microsoft.com/office/word/2010/wordprocessingInk" xmlns:wne="http://schemas.microsoft.com/office/word/2006/wordml" xmlns:wps="http://schemas.microsoft.com/office/word/2010/wordprocessingShape" mc:Ignorable="w14 w15 w16se wp14">
+<w:document xmlns:wpc="http://schemas.microsoft.com/office/word/2010/wordprocessingCanvas" xmlns:cx="http://schemas.microsoft.com/office/drawing/2014/chartex" xmlns:mc="http://schemas.openxmlformats.org/markup-compatibility/2006" xmlns:o="urn:schemas-microsoft-com:office:office" xmlns:r="http://schemas.openxmlformats.org/officeDocument/2006/relationships" xmlns:m="http://schemas.openxmlformats.org/officeDocument/2006/math" xmlns:v="urn:schemas-microsoft-com:vml" xmlns:wp14="http://schemas.microsoft.com/office/word/2010/wordprocessingDrawing" xmlns:wp="http://schemas.openxmlformats.org/drawingml/2006/wordprocessingDrawing" xmlns:w10="urn:schemas-microsoft-com:office:word" xmlns:w="http://schemas.openxmlformats.org/wordprocessingml/2006/main" xmlns:w14="http://schemas.microsoft.com/office/word/2010/wordml" xmlns:w15="http://schemas.microsoft.com/office/word/2012/wordml" xmlns:w16se="http://schemas.microsoft.com/office/word/2015/wordml/symex" xmlns:wpg="http://schemas.microsoft.com/office/word/2010/wordprocessingGroup" xmlns:wpi="http://schemas.microsoft.com/office/word/2010/wordprocessingInk" xmlns:wne="http://schemas.microsoft.com/office/word/2006/wordml" xmlns:wps="http://schemas.microsoft.com/office/word/2010/wordprocessingShape" mc:Ignorable="w14 w15 w16se wp14">
   <w:body>
     <w:p>
       <w:pPr>
@@ -88,7 +88,11 @@
             <w:cnfStyle w:val="001000000000" w:firstRow="0" w:lastRow="0" w:firstColumn="1" w:lastColumn="0" w:oddVBand="0" w:evenVBand="0" w:oddHBand="0" w:evenHBand="0" w:firstRowFirstColumn="0" w:firstRowLastColumn="0" w:lastRowFirstColumn="0" w:lastRowLastColumn="0"/>
             <w:tcW w:w="1555" w:type="dxa"/>
           </w:tcPr>
-          <w:p/>
+          <w:p>
+            <w:r>
+              <w:t>8</w:t>
+            </w:r>
+          </w:p>
         </w:tc>
         <w:tc>
           <w:tcPr>
@@ -98,6 +102,11 @@
             <w:pPr>
               <w:cnfStyle w:val="000000000000" w:firstRow="0" w:lastRow="0" w:firstColumn="0" w:lastColumn="0" w:oddVBand="0" w:evenVBand="0" w:oddHBand="0" w:evenHBand="0" w:firstRowFirstColumn="0" w:firstRowLastColumn="0" w:lastRowFirstColumn="0" w:lastRowLastColumn="0"/>
             </w:pPr>
+            <w:proofErr w:type="spellStart"/>
+            <w:r>
+              <w:t>Completeness</w:t>
+            </w:r>
+            <w:proofErr w:type="spellEnd"/>
           </w:p>
         </w:tc>
         <w:tc>
@@ -108,6 +117,12 @@
             <w:pPr>
               <w:cnfStyle w:val="000000000000" w:firstRow="0" w:lastRow="0" w:firstColumn="0" w:lastColumn="0" w:oddVBand="0" w:evenVBand="0" w:oddHBand="0" w:evenHBand="0" w:firstRowFirstColumn="0" w:firstRowLastColumn="0" w:lastRowFirstColumn="0" w:lastRowLastColumn="0"/>
             </w:pPr>
+            <w:r>
+              <w:t>Saubere Trennung von</w:t>
+            </w:r>
+            <w:r>
+              <w:t xml:space="preserve"> App- und Webserver nicht sichtbar.</w:t>
+            </w:r>
           </w:p>
         </w:tc>
       </w:tr>
@@ -117,7 +132,11 @@
             <w:cnfStyle w:val="001000000000" w:firstRow="0" w:lastRow="0" w:firstColumn="1" w:lastColumn="0" w:oddVBand="0" w:evenVBand="0" w:oddHBand="0" w:evenHBand="0" w:firstRowFirstColumn="0" w:firstRowLastColumn="0" w:lastRowFirstColumn="0" w:lastRowLastColumn="0"/>
             <w:tcW w:w="1555" w:type="dxa"/>
           </w:tcPr>
-          <w:p/>
+          <w:p>
+            <w:r>
+              <w:t>8</w:t>
+            </w:r>
+          </w:p>
         </w:tc>
         <w:tc>
           <w:tcPr>
@@ -127,6 +146,11 @@
             <w:pPr>
               <w:cnfStyle w:val="000000000000" w:firstRow="0" w:lastRow="0" w:firstColumn="0" w:lastColumn="0" w:oddVBand="0" w:evenVBand="0" w:oddHBand="0" w:evenHBand="0" w:firstRowFirstColumn="0" w:firstRowLastColumn="0" w:lastRowFirstColumn="0" w:lastRowLastColumn="0"/>
             </w:pPr>
+            <w:proofErr w:type="spellStart"/>
+            <w:r>
+              <w:t>Completeness</w:t>
+            </w:r>
+            <w:proofErr w:type="spellEnd"/>
           </w:p>
         </w:tc>
         <w:tc>
@@ -137,6 +161,14 @@
             <w:pPr>
               <w:cnfStyle w:val="000000000000" w:firstRow="0" w:lastRow="0" w:firstColumn="0" w:lastColumn="0" w:oddVBand="0" w:evenVBand="0" w:oddHBand="0" w:evenHBand="0" w:firstRowFirstColumn="0" w:firstRowLastColumn="0" w:lastRowFirstColumn="0" w:lastRowLastColumn="0"/>
             </w:pPr>
+            <w:r>
+              <w:t>Erwähnen dass es heikle Patientendaten sind und deshalb verschlüsselt in der DB abgelegt</w:t>
+            </w:r>
+            <w:r>
+              <w:t xml:space="preserve"> werden sollten.</w:t>
+            </w:r>
+            <w:bookmarkStart w:id="0" w:name="_GoBack"/>
+            <w:bookmarkEnd w:id="0"/>
           </w:p>
         </w:tc>
       </w:tr>
@@ -352,8 +384,6 @@
             <w:pPr>
               <w:cnfStyle w:val="000000000000" w:firstRow="0" w:lastRow="0" w:firstColumn="0" w:lastColumn="0" w:oddVBand="0" w:evenVBand="0" w:oddHBand="0" w:evenHBand="0" w:firstRowFirstColumn="0" w:firstRowLastColumn="0" w:lastRowFirstColumn="0" w:lastRowLastColumn="0"/>
             </w:pPr>
-            <w:bookmarkStart w:id="0" w:name="_GoBack"/>
-            <w:bookmarkEnd w:id="0"/>
           </w:p>
         </w:tc>
       </w:tr>
@@ -447,16 +477,8 @@
         <w:rPr>
           <w:sz w:val="24"/>
         </w:rPr>
-        <w:t xml:space="preserve"> </w:t>
-      </w:r>
-      <w:proofErr w:type="spellStart"/>
-      <w:r>
-        <w:rPr>
-          <w:sz w:val="24"/>
-        </w:rPr>
-        <w:t>Kaneshan</w:t>
-      </w:r>
-      <w:proofErr w:type="spellEnd"/>
+        <w:t xml:space="preserve"> Kaneshan</w:t>
+      </w:r>
     </w:p>
     <w:p>
       <w:pPr>

</xml_diff>